<commit_message>
Finalisation du rapport de l'iteration2.
</commit_message>
<xml_diff>
--- a/doc/LOG210-Iteration1-Groupe01-EquipeYY-TrimestreAnnee.docx
+++ b/doc/LOG210-Iteration1-Groupe01-EquipeYY-TrimestreAnnee.docx
@@ -2158,8 +2158,14 @@
     <w:p>
       <w:pPr>
         <w:jc w:val="both"/>
-      </w:pPr>
-      <w:r>
+        <w:rPr>
+          <w:lang w:val="fr-CA"/>
+        </w:rPr>
+      </w:pPr>
+      <w:r>
+        <w:rPr>
+          <w:lang w:val="fr-CA"/>
+        </w:rPr>
         <w:t>Le but de ce projet est de créer une application pour gérer les réservations et les séjours des clients d'un petit hôtel. Cependant, ladite application ne s'occupe pas de la facturation.</w:t>
       </w:r>
     </w:p>
@@ -2225,9 +2231,15 @@
         </w:rPr>
       </w:pPr>
       <w:r>
+        <w:rPr>
+          <w:lang w:val="fr-CA"/>
+        </w:rPr>
         <w:t>La table suivante présentera la liste des concepts qui ont été retenus pour la conception du cas d'utilisation CU01.</w:t>
       </w:r>
       <w:r>
+        <w:rPr>
+          <w:lang w:val="fr-CA"/>
+        </w:rPr>
         <w:t xml:space="preserve"> </w:t>
       </w:r>
       <w:r>
@@ -2252,22 +2264,28 @@
     <w:p>
       <w:pPr>
         <w:jc w:val="center"/>
+        <w:rPr>
+          <w:lang w:val="fr-CA"/>
+        </w:rPr>
       </w:pPr>
       <w:r>
         <w:rPr>
           <w:rFonts w:ascii="Calibri" w:hAnsi="Calibri"/>
+          <w:lang w:val="fr-CA"/>
         </w:rPr>
         <w:t>Table</w:t>
       </w:r>
       <w:r>
         <w:rPr>
           <w:rFonts w:ascii="Calibri" w:hAnsi="Calibri"/>
+          <w:lang w:val="fr-CA"/>
         </w:rPr>
         <w:t xml:space="preserve"> 1.1 - </w:t>
       </w:r>
       <w:r>
         <w:rPr>
           <w:rFonts w:ascii="Calibri" w:hAnsi="Calibri"/>
+          <w:lang w:val="fr-CA"/>
         </w:rPr>
         <w:t>Concepts identifiés dans le cas d'utilisation CU01 - Noter une réservation</w:t>
       </w:r>
@@ -2312,12 +2330,21 @@
             </w:tcMar>
           </w:tcPr>
           <w:p>
+            <w:proofErr w:type="spellStart"/>
             <w:r>
               <w:rPr>
                 <w:rFonts w:ascii="Calibri" w:hAnsi="Calibri"/>
                 <w:color w:val="FFFFFF"/>
               </w:rPr>
-              <w:t xml:space="preserve">Catégories de </w:t>
+              <w:t>Catégories</w:t>
+            </w:r>
+            <w:proofErr w:type="spellEnd"/>
+            <w:r>
+              <w:rPr>
+                <w:rFonts w:ascii="Calibri" w:hAnsi="Calibri"/>
+                <w:color w:val="FFFFFF"/>
+              </w:rPr>
+              <w:t xml:space="preserve"> de </w:t>
             </w:r>
             <w:proofErr w:type="spellStart"/>
             <w:r>
@@ -2456,9 +2483,15 @@
             </w:tcMar>
           </w:tcPr>
           <w:p>
-            <w:r>
-              <w:rPr>
-                <w:rFonts w:ascii="Calibri" w:hAnsi="Calibri"/>
+            <w:pPr>
+              <w:rPr>
+                <w:lang w:val="fr-CA"/>
+              </w:rPr>
+            </w:pPr>
+            <w:r>
+              <w:rPr>
+                <w:rFonts w:ascii="Calibri" w:hAnsi="Calibri"/>
+                <w:lang w:val="fr-CA"/>
               </w:rPr>
               <w:t>Le client est la personne qui à un besoin qui doit être comblé.</w:t>
             </w:r>
@@ -2484,12 +2517,14 @@
             </w:tcMar>
           </w:tcPr>
           <w:p>
+            <w:proofErr w:type="spellStart"/>
             <w:r>
               <w:rPr>
                 <w:rFonts w:ascii="Calibri" w:hAnsi="Calibri"/>
               </w:rPr>
               <w:t>Rôle</w:t>
             </w:r>
+            <w:proofErr w:type="spellEnd"/>
           </w:p>
         </w:tc>
         <w:tc>
@@ -2536,9 +2571,15 @@
             </w:tcMar>
           </w:tcPr>
           <w:p>
-            <w:r>
-              <w:rPr>
-                <w:rFonts w:ascii="Calibri" w:hAnsi="Calibri"/>
+            <w:pPr>
+              <w:rPr>
+                <w:lang w:val="fr-CA"/>
+              </w:rPr>
+            </w:pPr>
+            <w:r>
+              <w:rPr>
+                <w:rFonts w:ascii="Calibri" w:hAnsi="Calibri"/>
+                <w:lang w:val="fr-CA"/>
               </w:rPr>
               <w:t>Le commis est la personne responsable qui doit répondre aux besoins du client.</w:t>
             </w:r>
@@ -2630,9 +2671,15 @@
             </w:tcMar>
           </w:tcPr>
           <w:p>
-            <w:r>
-              <w:rPr>
-                <w:rFonts w:ascii="Calibri" w:hAnsi="Calibri"/>
+            <w:pPr>
+              <w:rPr>
+                <w:lang w:val="fr-CA"/>
+              </w:rPr>
+            </w:pPr>
+            <w:r>
+              <w:rPr>
+                <w:rFonts w:ascii="Calibri" w:hAnsi="Calibri"/>
+                <w:lang w:val="fr-CA"/>
               </w:rPr>
               <w:t>La réservation comblera le besoin du client.</w:t>
             </w:r>
@@ -2658,7 +2705,15 @@
           </w:tcPr>
           <w:p>
             <w:r>
-              <w:t>Item d'une transaction</w:t>
+              <w:t xml:space="preserve">Item </w:t>
+            </w:r>
+            <w:proofErr w:type="spellStart"/>
+            <w:r>
+              <w:t>d'une</w:t>
+            </w:r>
+            <w:proofErr w:type="spellEnd"/>
+            <w:r>
+              <w:t xml:space="preserve"> transaction</w:t>
             </w:r>
           </w:p>
         </w:tc>
@@ -2763,9 +2818,15 @@
             </w:tcMar>
           </w:tcPr>
           <w:p>
-            <w:r>
-              <w:rPr>
-                <w:rFonts w:ascii="Calibri" w:hAnsi="Calibri"/>
+            <w:pPr>
+              <w:rPr>
+                <w:lang w:val="fr-CA"/>
+              </w:rPr>
+            </w:pPr>
+            <w:r>
+              <w:rPr>
+                <w:rFonts w:ascii="Calibri" w:hAnsi="Calibri"/>
+                <w:lang w:val="fr-CA"/>
               </w:rPr>
               <w:t>Ce avec quoi la transaction est enregistrée &amp; Conteneur</w:t>
             </w:r>
@@ -2813,9 +2874,15 @@
             </w:tcMar>
           </w:tcPr>
           <w:p>
-            <w:r>
-              <w:rPr>
-                <w:rFonts w:ascii="Calibri" w:hAnsi="Calibri"/>
+            <w:pPr>
+              <w:rPr>
+                <w:lang w:val="fr-CA"/>
+              </w:rPr>
+            </w:pPr>
+            <w:r>
+              <w:rPr>
+                <w:rFonts w:ascii="Calibri" w:hAnsi="Calibri"/>
+                <w:lang w:val="fr-CA"/>
               </w:rPr>
               <w:t>C'est à cet endroit que sont enregistrées les réservations.</w:t>
             </w:r>
@@ -2890,9 +2957,15 @@
             </w:tcMar>
           </w:tcPr>
           <w:p>
-            <w:r>
-              <w:rPr>
-                <w:rFonts w:ascii="Calibri" w:hAnsi="Calibri"/>
+            <w:pPr>
+              <w:rPr>
+                <w:lang w:val="fr-CA"/>
+              </w:rPr>
+            </w:pPr>
+            <w:r>
+              <w:rPr>
+                <w:rFonts w:ascii="Calibri" w:hAnsi="Calibri"/>
+                <w:lang w:val="fr-CA"/>
               </w:rPr>
               <w:t>Bâtiment qui contient les chambres.</w:t>
             </w:r>
@@ -2917,11 +2990,33 @@
             </w:tcMar>
           </w:tcPr>
           <w:p>
-            <w:r>
-              <w:rPr>
-                <w:rFonts w:ascii="Calibri" w:hAnsi="Calibri"/>
-              </w:rPr>
-              <w:t>Produit d'une transaction</w:t>
+            <w:proofErr w:type="spellStart"/>
+            <w:r>
+              <w:rPr>
+                <w:rFonts w:ascii="Calibri" w:hAnsi="Calibri"/>
+              </w:rPr>
+              <w:t>Produit</w:t>
+            </w:r>
+            <w:proofErr w:type="spellEnd"/>
+            <w:r>
+              <w:rPr>
+                <w:rFonts w:ascii="Calibri" w:hAnsi="Calibri"/>
+              </w:rPr>
+              <w:t xml:space="preserve"> </w:t>
+            </w:r>
+            <w:proofErr w:type="spellStart"/>
+            <w:r>
+              <w:rPr>
+                <w:rFonts w:ascii="Calibri" w:hAnsi="Calibri"/>
+              </w:rPr>
+              <w:t>d'une</w:t>
+            </w:r>
+            <w:proofErr w:type="spellEnd"/>
+            <w:r>
+              <w:rPr>
+                <w:rFonts w:ascii="Calibri" w:hAnsi="Calibri"/>
+              </w:rPr>
+              <w:t xml:space="preserve"> transaction</w:t>
             </w:r>
           </w:p>
         </w:tc>
@@ -2967,21 +3062,29 @@
             </w:tcMar>
           </w:tcPr>
           <w:p>
-            <w:r>
-              <w:rPr>
-                <w:rFonts w:ascii="Calibri" w:hAnsi="Calibri"/>
+            <w:pPr>
+              <w:rPr>
+                <w:lang w:val="fr-CA"/>
+              </w:rPr>
+            </w:pPr>
+            <w:r>
+              <w:rPr>
+                <w:rFonts w:ascii="Calibri" w:hAnsi="Calibri"/>
+                <w:lang w:val="fr-CA"/>
               </w:rPr>
               <w:t xml:space="preserve">Les chambres sont ce que le client </w:t>
             </w:r>
             <w:r>
               <w:rPr>
                 <w:rFonts w:ascii="Calibri" w:hAnsi="Calibri"/>
+                <w:lang w:val="fr-CA"/>
               </w:rPr>
               <w:t>choisira</w:t>
             </w:r>
             <w:r>
               <w:rPr>
                 <w:rFonts w:ascii="Calibri" w:hAnsi="Calibri"/>
+                <w:lang w:val="fr-CA"/>
               </w:rPr>
               <w:t xml:space="preserve"> de réserver.</w:t>
             </w:r>
@@ -3010,7 +3113,21 @@
               <w:rPr>
                 <w:rFonts w:ascii="Calibri" w:hAnsi="Calibri"/>
               </w:rPr>
-              <w:t>Description d'une chose</w:t>
+              <w:t xml:space="preserve">Description </w:t>
+            </w:r>
+            <w:proofErr w:type="spellStart"/>
+            <w:r>
+              <w:rPr>
+                <w:rFonts w:ascii="Calibri" w:hAnsi="Calibri"/>
+              </w:rPr>
+              <w:t>d'une</w:t>
+            </w:r>
+            <w:proofErr w:type="spellEnd"/>
+            <w:r>
+              <w:rPr>
+                <w:rFonts w:ascii="Calibri" w:hAnsi="Calibri"/>
+              </w:rPr>
+              <w:t xml:space="preserve"> chose</w:t>
             </w:r>
           </w:p>
         </w:tc>
@@ -3292,7 +3409,15 @@
             </w:tcMar>
           </w:tcPr>
           <w:p>
-            <w:r>
+            <w:pPr>
+              <w:rPr>
+                <w:lang w:val="fr-CA"/>
+              </w:rPr>
+            </w:pPr>
+            <w:r>
+              <w:rPr>
+                <w:lang w:val="fr-CA"/>
+              </w:rPr>
               <w:t>Liste de toutes les réservations.</w:t>
             </w:r>
           </w:p>
@@ -3460,7 +3585,15 @@
             </w:tcMar>
           </w:tcPr>
           <w:p>
-            <w:r>
+            <w:pPr>
+              <w:rPr>
+                <w:lang w:val="fr-CA"/>
+              </w:rPr>
+            </w:pPr>
+            <w:r>
+              <w:rPr>
+                <w:lang w:val="fr-CA"/>
+              </w:rPr>
               <w:t>Pièce d'une habitation où l'on dort.</w:t>
             </w:r>
           </w:p>
@@ -3534,7 +3667,15 @@
             </w:tcMar>
           </w:tcPr>
           <w:p>
-            <w:r>
+            <w:pPr>
+              <w:rPr>
+                <w:lang w:val="fr-CA"/>
+              </w:rPr>
+            </w:pPr>
+            <w:r>
+              <w:rPr>
+                <w:lang w:val="fr-CA"/>
+              </w:rPr>
               <w:t>Personne qui achète un bien ou un service.</w:t>
             </w:r>
           </w:p>
@@ -3608,7 +3749,15 @@
             </w:tcMar>
           </w:tcPr>
           <w:p>
-            <w:r>
+            <w:pPr>
+              <w:rPr>
+                <w:lang w:val="fr-CA"/>
+              </w:rPr>
+            </w:pPr>
+            <w:r>
+              <w:rPr>
+                <w:lang w:val="fr-CA"/>
+              </w:rPr>
               <w:t>Employé subalterne dans un commerce.</w:t>
             </w:r>
           </w:p>
@@ -3682,7 +3831,15 @@
             </w:tcMar>
           </w:tcPr>
           <w:p>
-            <w:r>
+            <w:pPr>
+              <w:rPr>
+                <w:lang w:val="fr-CA"/>
+              </w:rPr>
+            </w:pPr>
+            <w:r>
+              <w:rPr>
+                <w:lang w:val="fr-CA"/>
+              </w:rPr>
               <w:t>Description détaillée d'une portion d'une réservation.</w:t>
             </w:r>
           </w:p>
@@ -3756,7 +3913,15 @@
             </w:tcMar>
           </w:tcPr>
           <w:p>
-            <w:r>
+            <w:pPr>
+              <w:rPr>
+                <w:lang w:val="fr-CA"/>
+              </w:rPr>
+            </w:pPr>
+            <w:r>
+              <w:rPr>
+                <w:lang w:val="fr-CA"/>
+              </w:rPr>
               <w:t>Entité offrant une liste de chambres classées par catégorie.</w:t>
             </w:r>
           </w:p>
@@ -3830,7 +3995,15 @@
             </w:tcMar>
           </w:tcPr>
           <w:p>
-            <w:r>
+            <w:pPr>
+              <w:rPr>
+                <w:lang w:val="fr-CA"/>
+              </w:rPr>
+            </w:pPr>
+            <w:r>
+              <w:rPr>
+                <w:lang w:val="fr-CA"/>
+              </w:rPr>
               <w:t>Note précisant qu'un client à l'usage exclusif d'une chambre à un moment donné.</w:t>
             </w:r>
           </w:p>
@@ -3927,7 +4100,7 @@
           <w:noProof/>
           <w:sz w:val="14"/>
           <w:szCs w:val="14"/>
-          <w:lang w:val="en-CA" w:eastAsia="ja-JP"/>
+          <w:lang w:val="en-CA" w:eastAsia="en-CA"/>
         </w:rPr>
         <w:drawing>
           <wp:inline distT="0" distB="0" distL="0" distR="0">
@@ -3979,16 +4152,28 @@
     <w:p>
       <w:pPr>
         <w:jc w:val="both"/>
-      </w:pPr>
-      <w:r>
+        <w:rPr>
+          <w:lang w:val="fr-CA"/>
+        </w:rPr>
+      </w:pPr>
+      <w:r>
+        <w:rPr>
+          <w:lang w:val="fr-CA"/>
+        </w:rPr>
         <w:t>Un hôtel offre des chambres qui ont chacune une catégorie et une même catégorie permet d'identifier plusieurs chambres.</w:t>
       </w:r>
     </w:p>
     <w:p>
       <w:pPr>
         <w:jc w:val="both"/>
-      </w:pPr>
-      <w:r>
+        <w:rPr>
+          <w:lang w:val="fr-CA"/>
+        </w:rPr>
+      </w:pPr>
+      <w:r>
+        <w:rPr>
+          <w:lang w:val="fr-CA"/>
+        </w:rPr>
         <w:t>Toutes les réservations sont conservées dans un agenda ce qui permet d'avoir un seul endroit ou toutes les réservations sont stockées. Une réservation est faite par un commis et concerne un seul client.</w:t>
       </w:r>
     </w:p>
@@ -4050,321 +4235,30 @@
     <w:p>
       <w:pPr>
         <w:pStyle w:val="Heading3"/>
-      </w:pPr>
-      <w:proofErr w:type="spellStart"/>
-      <w:r>
-        <w:t>Liste</w:t>
-      </w:r>
-      <w:proofErr w:type="spellEnd"/>
-      <w:r>
-        <w:t xml:space="preserve"> des packages</w:t>
+        <w:rPr>
+          <w:lang w:val="fr-CA"/>
+        </w:rPr>
+      </w:pPr>
+      <w:r>
+        <w:rPr>
+          <w:lang w:val="fr-CA"/>
+        </w:rPr>
+        <w:t>Liste des packages</w:t>
       </w:r>
     </w:p>
     <w:p>
       <w:pPr>
         <w:pStyle w:val="Heading4"/>
-      </w:pPr>
-      <w:r>
+        <w:rPr>
+          <w:lang w:val="fr-CA"/>
+        </w:rPr>
+      </w:pPr>
+      <w:proofErr w:type="spellStart"/>
+      <w:r>
+        <w:rPr>
+          <w:lang w:val="fr-CA"/>
+        </w:rPr>
         <w:t>hotel</w:t>
-      </w:r>
-    </w:p>
-    <w:p>
-      <w:pPr>
-        <w:jc w:val="both"/>
-        <w:rPr>
-          <w:rFonts w:cstheme="minorHAnsi"/>
-          <w:lang w:val="fr-CA"/>
-        </w:rPr>
-      </w:pPr>
-      <w:r>
-        <w:rPr>
-          <w:rFonts w:cstheme="minorHAnsi"/>
-          <w:lang w:val="fr-CA"/>
-        </w:rPr>
-        <w:t>Ce package contient les classes logicielles représent</w:t>
-      </w:r>
-      <w:r>
-        <w:rPr>
-          <w:rFonts w:cstheme="minorHAnsi"/>
-          <w:lang w:val="fr-CA"/>
-        </w:rPr>
-        <w:t>e</w:t>
-      </w:r>
-      <w:r>
-        <w:rPr>
-          <w:rFonts w:cstheme="minorHAnsi"/>
-          <w:lang w:val="fr-CA"/>
-        </w:rPr>
-        <w:t xml:space="preserve">nt </w:t>
-      </w:r>
-      <w:r>
-        <w:rPr>
-          <w:rFonts w:cstheme="minorHAnsi"/>
-          <w:lang w:val="fr-CA"/>
-        </w:rPr>
-        <w:t>la plupart de</w:t>
-      </w:r>
-      <w:r>
-        <w:rPr>
-          <w:rFonts w:cstheme="minorHAnsi"/>
-          <w:lang w:val="fr-CA"/>
-        </w:rPr>
-        <w:t>s concepts du modèle du domaine.</w:t>
-      </w:r>
-      <w:r>
-        <w:rPr>
-          <w:rFonts w:cstheme="minorHAnsi"/>
-          <w:lang w:val="fr-CA"/>
-        </w:rPr>
-        <w:t xml:space="preserve"> De plus, il contient les diff</w:t>
-      </w:r>
-      <w:r>
-        <w:rPr>
-          <w:rFonts w:cstheme="minorHAnsi"/>
-          <w:lang w:val="fr-CA"/>
-        </w:rPr>
-        <w:t>érentes classes</w:t>
-      </w:r>
-      <w:r>
-        <w:rPr>
-          <w:rFonts w:cstheme="minorHAnsi"/>
-          <w:lang w:val="fr-CA"/>
-        </w:rPr>
-        <w:t xml:space="preserve"> représent</w:t>
-      </w:r>
-      <w:r>
-        <w:rPr>
-          <w:rFonts w:cstheme="minorHAnsi"/>
-          <w:lang w:val="fr-CA"/>
-        </w:rPr>
-        <w:t>ant</w:t>
-      </w:r>
-      <w:r>
-        <w:rPr>
-          <w:rFonts w:cstheme="minorHAnsi"/>
-          <w:lang w:val="fr-CA"/>
-        </w:rPr>
-        <w:t xml:space="preserve"> les systèmes qui servent à manipuler ces classes logicielles.</w:t>
-      </w:r>
-      <w:r>
-        <w:rPr>
-          <w:rFonts w:cstheme="minorHAnsi"/>
-          <w:lang w:val="fr-CA"/>
-        </w:rPr>
-        <w:t xml:space="preserve"> </w:t>
-      </w:r>
-    </w:p>
-    <w:p>
-      <w:pPr>
-        <w:jc w:val="both"/>
-        <w:rPr>
-          <w:rFonts w:cstheme="minorHAnsi"/>
-          <w:lang w:val="fr-CA"/>
-        </w:rPr>
-      </w:pPr>
-      <w:proofErr w:type="spellStart"/>
-      <w:r>
-        <w:rPr>
-          <w:rFonts w:cstheme="minorHAnsi"/>
-          <w:lang w:val="fr-CA"/>
-        </w:rPr>
-        <w:t>e.g</w:t>
-      </w:r>
-      <w:proofErr w:type="spellEnd"/>
-      <w:r>
-        <w:rPr>
-          <w:rFonts w:cstheme="minorHAnsi"/>
-          <w:lang w:val="fr-CA"/>
-        </w:rPr>
-        <w:t xml:space="preserve">. </w:t>
-      </w:r>
-      <w:r>
-        <w:rPr>
-          <w:rFonts w:cstheme="minorHAnsi"/>
-          <w:lang w:val="fr-CA"/>
-        </w:rPr>
-        <w:t>L</w:t>
-      </w:r>
-      <w:r>
-        <w:rPr>
-          <w:rFonts w:cstheme="minorHAnsi"/>
-          <w:lang w:val="fr-CA"/>
-        </w:rPr>
-        <w:t>a classe « </w:t>
-      </w:r>
-      <w:proofErr w:type="spellStart"/>
-      <w:r>
-        <w:rPr>
-          <w:rFonts w:cstheme="minorHAnsi"/>
-          <w:lang w:val="fr-CA"/>
-        </w:rPr>
-        <w:t>ReservationSystem</w:t>
-      </w:r>
-      <w:proofErr w:type="spellEnd"/>
-      <w:r>
-        <w:rPr>
-          <w:rFonts w:cstheme="minorHAnsi"/>
-          <w:lang w:val="fr-CA"/>
-        </w:rPr>
-        <w:t> »</w:t>
-      </w:r>
-      <w:r>
-        <w:rPr>
-          <w:rFonts w:cstheme="minorHAnsi"/>
-          <w:lang w:val="fr-CA"/>
-        </w:rPr>
-        <w:t xml:space="preserve"> assume la responsabilité de contr</w:t>
-      </w:r>
-      <w:r>
-        <w:rPr>
-          <w:rFonts w:cstheme="minorHAnsi"/>
-          <w:lang w:val="fr-CA"/>
-        </w:rPr>
-        <w:t>ô</w:t>
-      </w:r>
-      <w:r>
-        <w:rPr>
-          <w:rFonts w:cstheme="minorHAnsi"/>
-          <w:lang w:val="fr-CA"/>
-        </w:rPr>
-        <w:t>leur selon le principe GRASP.</w:t>
-      </w:r>
-      <w:r>
-        <w:rPr>
-          <w:rFonts w:cstheme="minorHAnsi"/>
-          <w:lang w:val="fr-CA"/>
-        </w:rPr>
-        <w:t xml:space="preserve"> Il est utilisé afin de manipuler les instances de la classe « </w:t>
-      </w:r>
-      <w:proofErr w:type="spellStart"/>
-      <w:r>
-        <w:rPr>
-          <w:rFonts w:cstheme="minorHAnsi"/>
-          <w:lang w:val="fr-CA"/>
-        </w:rPr>
-        <w:t>Reservation</w:t>
-      </w:r>
-      <w:proofErr w:type="spellEnd"/>
-      <w:r>
-        <w:rPr>
-          <w:rFonts w:cstheme="minorHAnsi"/>
-          <w:lang w:val="fr-CA"/>
-        </w:rPr>
-        <w:t xml:space="preserve"> ».</w:t>
-      </w:r>
-    </w:p>
-    <w:p>
-      <w:pPr>
-        <w:pStyle w:val="Heading4"/>
-      </w:pPr>
-      <w:r>
-        <w:t>hotel.gui</w:t>
-      </w:r>
-    </w:p>
-    <w:p>
-      <w:pPr>
-        <w:jc w:val="both"/>
-        <w:rPr>
-          <w:lang w:val="fr-CA"/>
-        </w:rPr>
-      </w:pPr>
-      <w:r>
-        <w:rPr>
-          <w:lang w:val="fr-CA"/>
-        </w:rPr>
-        <w:t>Ce package contient principalement les fen</w:t>
-      </w:r>
-      <w:r>
-        <w:rPr>
-          <w:lang w:val="fr-CA"/>
-        </w:rPr>
-        <w:t xml:space="preserve">êtres de l'application et, dans une moindre mesure, </w:t>
-      </w:r>
-      <w:r>
-        <w:rPr>
-          <w:lang w:val="fr-CA"/>
-        </w:rPr>
-        <w:t>un certain nombre de</w:t>
-      </w:r>
-      <w:r>
-        <w:rPr>
-          <w:lang w:val="fr-CA"/>
-        </w:rPr>
-        <w:t xml:space="preserve"> composants réutilisables qui ont trait aux interfaces graphiques utilisateurs.</w:t>
-      </w:r>
-    </w:p>
-    <w:p>
-      <w:pPr>
-        <w:jc w:val="both"/>
-        <w:rPr>
-          <w:lang w:val="fr-CA"/>
-        </w:rPr>
-      </w:pPr>
-      <w:proofErr w:type="spellStart"/>
-      <w:r>
-        <w:rPr>
-          <w:lang w:val="fr-CA"/>
-        </w:rPr>
-        <w:t>e.g</w:t>
-      </w:r>
-      <w:proofErr w:type="spellEnd"/>
-      <w:r>
-        <w:rPr>
-          <w:lang w:val="fr-CA"/>
-        </w:rPr>
-        <w:t xml:space="preserve">. La classe </w:t>
-      </w:r>
-      <w:r>
-        <w:rPr>
-          <w:rFonts w:cstheme="minorHAnsi"/>
-          <w:lang w:val="fr-CA"/>
-        </w:rPr>
-        <w:t>« </w:t>
-      </w:r>
-      <w:proofErr w:type="spellStart"/>
-      <w:r>
-        <w:rPr>
-          <w:rFonts w:cstheme="minorHAnsi"/>
-          <w:lang w:val="fr-CA"/>
-        </w:rPr>
-        <w:t>Reservation</w:t>
-      </w:r>
-      <w:r>
-        <w:rPr>
-          <w:rFonts w:cstheme="minorHAnsi"/>
-          <w:lang w:val="fr-CA"/>
-        </w:rPr>
-        <w:t>Form</w:t>
-      </w:r>
-      <w:proofErr w:type="spellEnd"/>
-      <w:r>
-        <w:rPr>
-          <w:rFonts w:cstheme="minorHAnsi"/>
-          <w:lang w:val="fr-CA"/>
-        </w:rPr>
-        <w:t> »</w:t>
-      </w:r>
-      <w:r>
-        <w:rPr>
-          <w:rFonts w:cstheme="minorHAnsi"/>
-          <w:lang w:val="fr-CA"/>
-        </w:rPr>
-        <w:t xml:space="preserve"> représente la vue permettant de visualiser une réservation en cours d'ajout.</w:t>
-      </w:r>
-    </w:p>
-    <w:p>
-      <w:pPr>
-        <w:pStyle w:val="Heading4"/>
-        <w:rPr>
-          <w:lang w:val="fr-CA"/>
-        </w:rPr>
-      </w:pPr>
-      <w:proofErr w:type="spellStart"/>
-      <w:r>
-        <w:rPr>
-          <w:lang w:val="fr-CA"/>
-        </w:rPr>
-        <w:t>hotel.util</w:t>
       </w:r>
       <w:proofErr w:type="spellEnd"/>
     </w:p>
@@ -4372,26 +4266,86 @@
       <w:pPr>
         <w:jc w:val="both"/>
         <w:rPr>
-          <w:lang w:val="fr-CA"/>
-        </w:rPr>
-      </w:pPr>
-      <w:r>
-        <w:rPr>
-          <w:lang w:val="fr-CA"/>
-        </w:rPr>
-        <w:t>Ce package contient un agrégat de petits composants h</w:t>
-      </w:r>
-      <w:r>
-        <w:rPr>
-          <w:lang w:val="fr-CA"/>
-        </w:rPr>
-        <w:t>étérogènes pouvant être utilis</w:t>
-      </w:r>
-      <w:r>
-        <w:rPr>
-          <w:lang w:val="fr-CA"/>
-        </w:rPr>
-        <w:t>é par tous les packages.</w:t>
+          <w:rFonts w:cstheme="minorHAnsi"/>
+          <w:lang w:val="fr-CA"/>
+        </w:rPr>
+      </w:pPr>
+      <w:r>
+        <w:rPr>
+          <w:rFonts w:cstheme="minorHAnsi"/>
+          <w:lang w:val="fr-CA"/>
+        </w:rPr>
+        <w:t>Ce package contient les classes logicielles représent</w:t>
+      </w:r>
+      <w:r>
+        <w:rPr>
+          <w:rFonts w:cstheme="minorHAnsi"/>
+          <w:lang w:val="fr-CA"/>
+        </w:rPr>
+        <w:t>e</w:t>
+      </w:r>
+      <w:r>
+        <w:rPr>
+          <w:rFonts w:cstheme="minorHAnsi"/>
+          <w:lang w:val="fr-CA"/>
+        </w:rPr>
+        <w:t xml:space="preserve">nt </w:t>
+      </w:r>
+      <w:r>
+        <w:rPr>
+          <w:rFonts w:cstheme="minorHAnsi"/>
+          <w:lang w:val="fr-CA"/>
+        </w:rPr>
+        <w:t>la plupart de</w:t>
+      </w:r>
+      <w:r>
+        <w:rPr>
+          <w:rFonts w:cstheme="minorHAnsi"/>
+          <w:lang w:val="fr-CA"/>
+        </w:rPr>
+        <w:t>s concepts du modèle du domaine.</w:t>
+      </w:r>
+      <w:r>
+        <w:rPr>
+          <w:rFonts w:cstheme="minorHAnsi"/>
+          <w:lang w:val="fr-CA"/>
+        </w:rPr>
+        <w:t xml:space="preserve"> De plus, il contient les diff</w:t>
+      </w:r>
+      <w:r>
+        <w:rPr>
+          <w:rFonts w:cstheme="minorHAnsi"/>
+          <w:lang w:val="fr-CA"/>
+        </w:rPr>
+        <w:t>érentes classes</w:t>
+      </w:r>
+      <w:r>
+        <w:rPr>
+          <w:rFonts w:cstheme="minorHAnsi"/>
+          <w:lang w:val="fr-CA"/>
+        </w:rPr>
+        <w:t xml:space="preserve"> représent</w:t>
+      </w:r>
+      <w:r>
+        <w:rPr>
+          <w:rFonts w:cstheme="minorHAnsi"/>
+          <w:lang w:val="fr-CA"/>
+        </w:rPr>
+        <w:t>ant</w:t>
+      </w:r>
+      <w:r>
+        <w:rPr>
+          <w:rFonts w:cstheme="minorHAnsi"/>
+          <w:lang w:val="fr-CA"/>
+        </w:rPr>
+        <w:t xml:space="preserve"> les systèmes qui servent à manipuler ces classes logicielles.</w:t>
+      </w:r>
+      <w:r>
+        <w:rPr>
+          <w:rFonts w:cstheme="minorHAnsi"/>
+          <w:lang w:val="fr-CA"/>
+        </w:rPr>
+        <w:t xml:space="preserve"> </w:t>
       </w:r>
     </w:p>
     <w:p>
@@ -4405,6 +4359,7 @@
       <w:proofErr w:type="spellStart"/>
       <w:r>
         <w:rPr>
+          <w:rFonts w:cstheme="minorHAnsi"/>
           <w:lang w:val="fr-CA"/>
         </w:rPr>
         <w:t>e.g</w:t>
@@ -4412,16 +4367,24 @@
       <w:proofErr w:type="spellEnd"/>
       <w:r>
         <w:rPr>
-          <w:lang w:val="fr-CA"/>
-        </w:rPr>
-        <w:t xml:space="preserve">. La classe </w:t>
-      </w:r>
-      <w:r>
-        <w:rPr>
-          <w:rFonts w:cstheme="minorHAnsi"/>
-          <w:lang w:val="fr-CA"/>
-        </w:rPr>
-        <w:t>« </w:t>
+          <w:rFonts w:cstheme="minorHAnsi"/>
+          <w:lang w:val="fr-CA"/>
+        </w:rPr>
+        <w:t xml:space="preserve">. </w:t>
+      </w:r>
+      <w:r>
+        <w:rPr>
+          <w:rFonts w:cstheme="minorHAnsi"/>
+          <w:lang w:val="fr-CA"/>
+        </w:rPr>
+        <w:t>L</w:t>
+      </w:r>
+      <w:r>
+        <w:rPr>
+          <w:rFonts w:cstheme="minorHAnsi"/>
+          <w:lang w:val="fr-CA"/>
+        </w:rPr>
+        <w:t>a classe « </w:t>
       </w:r>
       <w:proofErr w:type="spellStart"/>
       <w:r>
@@ -4429,7 +4392,7 @@
           <w:rFonts w:cstheme="minorHAnsi"/>
           <w:lang w:val="fr-CA"/>
         </w:rPr>
-        <w:t>ValidationException</w:t>
+        <w:t>ReservationSystem</w:t>
       </w:r>
       <w:proofErr w:type="spellEnd"/>
       <w:r>
@@ -4444,43 +4407,281 @@
           <w:rFonts w:cstheme="minorHAnsi"/>
           <w:lang w:val="fr-CA"/>
         </w:rPr>
-        <w:t xml:space="preserve"> représente une erreur de la validation de la logique d'</w:t>
-      </w:r>
-      <w:r>
-        <w:rPr>
-          <w:rFonts w:cstheme="minorHAnsi"/>
-          <w:lang w:val="fr-CA"/>
-        </w:rPr>
-        <w:t>affaires</w:t>
-      </w:r>
-      <w:r>
-        <w:rPr>
-          <w:rFonts w:cstheme="minorHAnsi"/>
-          <w:lang w:val="fr-CA"/>
-        </w:rPr>
-        <w:t>.</w:t>
+        <w:t xml:space="preserve"> assume la responsabilité de contr</w:t>
+      </w:r>
+      <w:r>
+        <w:rPr>
+          <w:rFonts w:cstheme="minorHAnsi"/>
+          <w:lang w:val="fr-CA"/>
+        </w:rPr>
+        <w:t>ô</w:t>
+      </w:r>
+      <w:r>
+        <w:rPr>
+          <w:rFonts w:cstheme="minorHAnsi"/>
+          <w:lang w:val="fr-CA"/>
+        </w:rPr>
+        <w:t>leur selon le principe GRASP.</w:t>
+      </w:r>
+      <w:r>
+        <w:rPr>
+          <w:rFonts w:cstheme="minorHAnsi"/>
+          <w:lang w:val="fr-CA"/>
+        </w:rPr>
+        <w:t xml:space="preserve"> Il est utilisé afin de manipuler les instances de la classe « </w:t>
+      </w:r>
+      <w:proofErr w:type="spellStart"/>
+      <w:r>
+        <w:rPr>
+          <w:rFonts w:cstheme="minorHAnsi"/>
+          <w:lang w:val="fr-CA"/>
+        </w:rPr>
+        <w:t>Reservation</w:t>
+      </w:r>
+      <w:proofErr w:type="spellEnd"/>
+      <w:r>
+        <w:rPr>
+          <w:rFonts w:cstheme="minorHAnsi"/>
+          <w:lang w:val="fr-CA"/>
+        </w:rPr>
+        <w:t xml:space="preserve"> ».</w:t>
       </w:r>
     </w:p>
     <w:p>
       <w:pPr>
-        <w:pStyle w:val="Heading3"/>
-      </w:pPr>
-      <w:r>
-        <w:t xml:space="preserve">Interactions entre les </w:t>
-      </w:r>
+        <w:pStyle w:val="Heading4"/>
+        <w:rPr>
+          <w:lang w:val="fr-CA"/>
+        </w:rPr>
+      </w:pPr>
+      <w:r>
+        <w:rPr>
+          <w:lang w:val="fr-CA"/>
+        </w:rPr>
+        <w:t>hotel.gui</w:t>
+      </w:r>
+    </w:p>
+    <w:p>
+      <w:pPr>
+        <w:jc w:val="both"/>
+        <w:rPr>
+          <w:lang w:val="fr-CA"/>
+        </w:rPr>
+      </w:pPr>
+      <w:r>
+        <w:rPr>
+          <w:lang w:val="fr-CA"/>
+        </w:rPr>
+        <w:t>Ce package contient principalement les fen</w:t>
+      </w:r>
+      <w:r>
+        <w:rPr>
+          <w:lang w:val="fr-CA"/>
+        </w:rPr>
+        <w:t xml:space="preserve">êtres de l'application et, dans une moindre mesure, </w:t>
+      </w:r>
+      <w:r>
+        <w:rPr>
+          <w:lang w:val="fr-CA"/>
+        </w:rPr>
+        <w:t>un certain nombre de</w:t>
+      </w:r>
+      <w:r>
+        <w:rPr>
+          <w:lang w:val="fr-CA"/>
+        </w:rPr>
+        <w:t xml:space="preserve"> composants réutilisables qui ont trait aux interfaces graphiques utilisateurs.</w:t>
+      </w:r>
+    </w:p>
+    <w:p>
+      <w:pPr>
+        <w:jc w:val="both"/>
+        <w:rPr>
+          <w:lang w:val="fr-CA"/>
+        </w:rPr>
+      </w:pPr>
       <w:proofErr w:type="spellStart"/>
       <w:r>
-        <w:t>composants</w:t>
+        <w:rPr>
+          <w:lang w:val="fr-CA"/>
+        </w:rPr>
+        <w:t>e.g</w:t>
+      </w:r>
+      <w:proofErr w:type="spellEnd"/>
+      <w:r>
+        <w:rPr>
+          <w:lang w:val="fr-CA"/>
+        </w:rPr>
+        <w:t xml:space="preserve">. La classe </w:t>
+      </w:r>
+      <w:r>
+        <w:rPr>
+          <w:rFonts w:cstheme="minorHAnsi"/>
+          <w:lang w:val="fr-CA"/>
+        </w:rPr>
+        <w:t>« </w:t>
+      </w:r>
+      <w:proofErr w:type="spellStart"/>
+      <w:r>
+        <w:rPr>
+          <w:rFonts w:cstheme="minorHAnsi"/>
+          <w:lang w:val="fr-CA"/>
+        </w:rPr>
+        <w:t>Reservation</w:t>
+      </w:r>
+      <w:r>
+        <w:rPr>
+          <w:rFonts w:cstheme="minorHAnsi"/>
+          <w:lang w:val="fr-CA"/>
+        </w:rPr>
+        <w:t>Form</w:t>
+      </w:r>
+      <w:proofErr w:type="spellEnd"/>
+      <w:r>
+        <w:rPr>
+          <w:rFonts w:cstheme="minorHAnsi"/>
+          <w:lang w:val="fr-CA"/>
+        </w:rPr>
+        <w:t> »</w:t>
+      </w:r>
+      <w:r>
+        <w:rPr>
+          <w:rFonts w:cstheme="minorHAnsi"/>
+          <w:lang w:val="fr-CA"/>
+        </w:rPr>
+        <w:t xml:space="preserve"> représente la vue permettant de visualiser une réservation en cours d'ajout.</w:t>
+      </w:r>
+    </w:p>
+    <w:p>
+      <w:pPr>
+        <w:pStyle w:val="Heading4"/>
+        <w:rPr>
+          <w:lang w:val="fr-CA"/>
+        </w:rPr>
+      </w:pPr>
+      <w:proofErr w:type="spellStart"/>
+      <w:r>
+        <w:rPr>
+          <w:lang w:val="fr-CA"/>
+        </w:rPr>
+        <w:t>hotel.util</w:t>
       </w:r>
       <w:proofErr w:type="spellEnd"/>
     </w:p>
     <w:p>
       <w:pPr>
+        <w:jc w:val="both"/>
+        <w:rPr>
+          <w:lang w:val="fr-CA"/>
+        </w:rPr>
+      </w:pPr>
+      <w:r>
+        <w:rPr>
+          <w:lang w:val="fr-CA"/>
+        </w:rPr>
+        <w:t>Ce package contient un agrégat de petits composants h</w:t>
+      </w:r>
+      <w:r>
+        <w:rPr>
+          <w:lang w:val="fr-CA"/>
+        </w:rPr>
+        <w:t>étérogènes pouvant être utilis</w:t>
+      </w:r>
+      <w:r>
+        <w:rPr>
+          <w:lang w:val="fr-CA"/>
+        </w:rPr>
+        <w:t>é par tous les packages.</w:t>
+      </w:r>
+    </w:p>
+    <w:p>
+      <w:pPr>
+        <w:jc w:val="both"/>
+        <w:rPr>
+          <w:rFonts w:cstheme="minorHAnsi"/>
+          <w:lang w:val="fr-CA"/>
+        </w:rPr>
+      </w:pPr>
+      <w:proofErr w:type="spellStart"/>
+      <w:r>
+        <w:rPr>
+          <w:lang w:val="fr-CA"/>
+        </w:rPr>
+        <w:t>e.g</w:t>
+      </w:r>
+      <w:proofErr w:type="spellEnd"/>
+      <w:r>
+        <w:rPr>
+          <w:lang w:val="fr-CA"/>
+        </w:rPr>
+        <w:t xml:space="preserve">. La classe </w:t>
+      </w:r>
+      <w:r>
+        <w:rPr>
+          <w:rFonts w:cstheme="minorHAnsi"/>
+          <w:lang w:val="fr-CA"/>
+        </w:rPr>
+        <w:t>« </w:t>
+      </w:r>
+      <w:proofErr w:type="spellStart"/>
+      <w:r>
+        <w:rPr>
+          <w:rFonts w:cstheme="minorHAnsi"/>
+          <w:lang w:val="fr-CA"/>
+        </w:rPr>
+        <w:t>ValidationException</w:t>
+      </w:r>
+      <w:proofErr w:type="spellEnd"/>
+      <w:r>
+        <w:rPr>
+          <w:rFonts w:cstheme="minorHAnsi"/>
+          <w:lang w:val="fr-CA"/>
+        </w:rPr>
+        <w:t> »</w:t>
+      </w:r>
+      <w:r>
+        <w:rPr>
+          <w:rFonts w:cstheme="minorHAnsi"/>
+          <w:lang w:val="fr-CA"/>
+        </w:rPr>
+        <w:t xml:space="preserve"> représente une erreur de la validation de la logique d'</w:t>
+      </w:r>
+      <w:r>
+        <w:rPr>
+          <w:rFonts w:cstheme="minorHAnsi"/>
+          <w:lang w:val="fr-CA"/>
+        </w:rPr>
+        <w:t>affaires</w:t>
+      </w:r>
+      <w:r>
+        <w:rPr>
+          <w:rFonts w:cstheme="minorHAnsi"/>
+          <w:lang w:val="fr-CA"/>
+        </w:rPr>
+        <w:t>.</w:t>
+      </w:r>
+    </w:p>
+    <w:p>
+      <w:pPr>
+        <w:pStyle w:val="Heading3"/>
+      </w:pPr>
+      <w:r>
+        <w:t xml:space="preserve">Interactions entre les </w:t>
+      </w:r>
+      <w:proofErr w:type="spellStart"/>
+      <w:r>
+        <w:t>composants</w:t>
+      </w:r>
+      <w:proofErr w:type="spellEnd"/>
+    </w:p>
+    <w:p>
+      <w:pPr>
         <w:jc w:val="center"/>
       </w:pPr>
       <w:r>
         <w:rPr>
           <w:noProof/>
+          <w:lang w:eastAsia="en-CA"/>
         </w:rPr>
         <w:drawing>
           <wp:inline distT="0" distB="0" distL="0" distR="0">
@@ -4771,6 +4972,7 @@
         <w:rPr>
           <w:rFonts w:cstheme="minorHAnsi"/>
           <w:noProof/>
+          <w:lang w:eastAsia="en-CA"/>
         </w:rPr>
         <w:drawing>
           <wp:inline distT="0" distB="0" distL="0" distR="0">
@@ -5299,7 +5501,7 @@
       <w:rPr>
         <w:noProof/>
       </w:rPr>
-      <w:t>2</w:t>
+      <w:t>4</w:t>
     </w:r>
     <w:r>
       <w:fldChar w:fldCharType="end"/>
@@ -5944,6 +6146,7 @@
   <w:style w:type="character" w:default="1" w:styleId="DefaultParagraphFont">
     <w:name w:val="Default Paragraph Font"/>
     <w:uiPriority w:val="1"/>
+    <w:semiHidden/>
     <w:unhideWhenUsed/>
   </w:style>
   <w:style w:type="table" w:default="1" w:styleId="TableNormal">
@@ -6523,7 +6726,7 @@
 </file>
 
 <file path=customXml/itemProps1.xml><?xml version="1.0" encoding="utf-8"?>
-<ds:datastoreItem xmlns:ds="http://schemas.openxmlformats.org/officeDocument/2006/customXml" ds:itemID="{7F9114FE-8937-46D0-ACC5-392E5ED30041}">
+<ds:datastoreItem xmlns:ds="http://schemas.openxmlformats.org/officeDocument/2006/customXml" ds:itemID="{10485C8C-36E0-4AEE-81E4-8831D45289C7}">
   <ds:schemaRefs>
     <ds:schemaRef ds:uri="http://schemas.openxmlformats.org/officeDocument/2006/bibliography"/>
   </ds:schemaRefs>

</xml_diff>